<commit_message>
Added changes up to chapter 3.
</commit_message>
<xml_diff>
--- a/cuautle_softwareengineering_2016 SINGLE SPACE.docx
+++ b/cuautle_softwareengineering_2016 SINGLE SPACE.docx
@@ -10694,8 +10694,6 @@
         <w:spacing w:line="240" w:lineRule="auto"/>
       </w:pPr>
       <w:bookmarkStart w:id="21" w:name="_Toc333536750"/>
-      <w:bookmarkStart w:id="22" w:name="_GoBack"/>
-      <w:bookmarkEnd w:id="22"/>
       <w:r>
         <w:t>ISO/IEC 25010</w:t>
       </w:r>
@@ -11298,11 +11296,11 @@
         <w:pStyle w:val="Heading3"/>
         <w:spacing w:line="240" w:lineRule="auto"/>
       </w:pPr>
-      <w:bookmarkStart w:id="23" w:name="_Toc333536751"/>
+      <w:bookmarkStart w:id="22" w:name="_Toc333536751"/>
       <w:r>
         <w:t>Quality in use model</w:t>
       </w:r>
-      <w:bookmarkEnd w:id="23"/>
+      <w:bookmarkEnd w:id="22"/>
     </w:p>
     <w:p>
       <w:pPr>
@@ -11765,11 +11763,11 @@
         <w:pStyle w:val="Heading3"/>
         <w:spacing w:line="240" w:lineRule="auto"/>
       </w:pPr>
-      <w:bookmarkStart w:id="24" w:name="_Toc333536752"/>
+      <w:bookmarkStart w:id="23" w:name="_Toc333536752"/>
       <w:r>
         <w:t>Quality product model</w:t>
       </w:r>
-      <w:bookmarkEnd w:id="24"/>
+      <w:bookmarkEnd w:id="23"/>
     </w:p>
     <w:p>
       <w:pPr>
@@ -12226,7 +12224,7 @@
         <w:pStyle w:val="Heading2"/>
         <w:spacing w:line="240" w:lineRule="auto"/>
       </w:pPr>
-      <w:bookmarkStart w:id="25" w:name="_Toc333536753"/>
+      <w:bookmarkStart w:id="24" w:name="_Toc333536753"/>
       <w:r>
         <w:t>E</w:t>
       </w:r>
@@ -12239,7 +12237,7 @@
       <w:r>
         <w:t xml:space="preserve"> (e-SQ)</w:t>
       </w:r>
-      <w:bookmarkEnd w:id="25"/>
+      <w:bookmarkEnd w:id="24"/>
     </w:p>
     <w:p>
       <w:pPr>
@@ -14388,12 +14386,12 @@
         <w:pStyle w:val="Heading2"/>
         <w:spacing w:line="240" w:lineRule="auto"/>
       </w:pPr>
-      <w:bookmarkStart w:id="26" w:name="_Toc333536754"/>
+      <w:bookmarkStart w:id="25" w:name="_Toc333536754"/>
       <w:r>
         <w:lastRenderedPageBreak/>
         <w:t>IT-Services</w:t>
       </w:r>
-      <w:bookmarkEnd w:id="26"/>
+      <w:bookmarkEnd w:id="25"/>
     </w:p>
     <w:p>
       <w:pPr>
@@ -14986,14 +14984,14 @@
         <w:pStyle w:val="Heading2"/>
         <w:spacing w:line="240" w:lineRule="auto"/>
       </w:pPr>
-      <w:bookmarkStart w:id="27" w:name="_Toc333536755"/>
+      <w:bookmarkStart w:id="26" w:name="_Toc333536755"/>
       <w:r>
         <w:t>E</w:t>
       </w:r>
       <w:r>
         <w:t>-commerce</w:t>
       </w:r>
-      <w:bookmarkEnd w:id="27"/>
+      <w:bookmarkEnd w:id="26"/>
     </w:p>
     <w:p>
       <w:pPr>
@@ -16232,14 +16230,14 @@
         <w:pStyle w:val="Heading2"/>
         <w:spacing w:line="240" w:lineRule="auto"/>
       </w:pPr>
-      <w:bookmarkStart w:id="28" w:name="_Toc333536756"/>
+      <w:bookmarkStart w:id="27" w:name="_Toc333536756"/>
       <w:r>
         <w:t>E</w:t>
       </w:r>
       <w:r>
         <w:t>-government</w:t>
       </w:r>
-      <w:bookmarkEnd w:id="28"/>
+      <w:bookmarkEnd w:id="27"/>
     </w:p>
     <w:p>
       <w:pPr>
@@ -17222,7 +17220,7 @@
         <w:pStyle w:val="Heading2"/>
         <w:spacing w:line="240" w:lineRule="auto"/>
       </w:pPr>
-      <w:bookmarkStart w:id="29" w:name="_Toc333536757"/>
+      <w:bookmarkStart w:id="28" w:name="_Toc333536757"/>
       <w:r>
         <w:lastRenderedPageBreak/>
         <w:t>E</w:t>
@@ -17230,7 +17228,7 @@
       <w:r>
         <w:t>-infrastructure</w:t>
       </w:r>
-      <w:bookmarkEnd w:id="29"/>
+      <w:bookmarkEnd w:id="28"/>
     </w:p>
     <w:p>
       <w:pPr>
@@ -17586,7 +17584,7 @@
         <w:pStyle w:val="Heading2"/>
         <w:spacing w:line="240" w:lineRule="auto"/>
       </w:pPr>
-      <w:bookmarkStart w:id="30" w:name="_Toc333536758"/>
+      <w:bookmarkStart w:id="29" w:name="_Toc333536758"/>
       <w:r>
         <w:t>E</w:t>
       </w:r>
@@ -17599,7 +17597,7 @@
       <w:r>
         <w:t xml:space="preserve"> Providers</w:t>
       </w:r>
-      <w:bookmarkEnd w:id="30"/>
+      <w:bookmarkEnd w:id="29"/>
     </w:p>
     <w:p>
       <w:pPr>
@@ -18261,7 +18259,7 @@
         <w:pStyle w:val="Heading2"/>
         <w:spacing w:line="240" w:lineRule="auto"/>
       </w:pPr>
-      <w:bookmarkStart w:id="31" w:name="_Toc333536759"/>
+      <w:bookmarkStart w:id="30" w:name="_Toc333536759"/>
       <w:r>
         <w:t xml:space="preserve">Online </w:t>
       </w:r>
@@ -18274,7 +18272,7 @@
       <w:r>
         <w:t xml:space="preserve"> environments</w:t>
       </w:r>
-      <w:bookmarkEnd w:id="31"/>
+      <w:bookmarkEnd w:id="30"/>
     </w:p>
     <w:p>
       <w:pPr>
@@ -18579,14 +18577,14 @@
         <w:pStyle w:val="Heading2"/>
         <w:spacing w:line="240" w:lineRule="auto"/>
       </w:pPr>
-      <w:bookmarkStart w:id="32" w:name="_Toc333536760"/>
+      <w:bookmarkStart w:id="31" w:name="_Toc333536760"/>
       <w:r>
         <w:t>Chapter</w:t>
       </w:r>
       <w:r>
         <w:t xml:space="preserve"> summary</w:t>
       </w:r>
-      <w:bookmarkEnd w:id="32"/>
+      <w:bookmarkEnd w:id="31"/>
     </w:p>
     <w:p>
       <w:pPr>
@@ -19491,7 +19489,7 @@
         <w:pStyle w:val="Heading1"/>
         <w:spacing w:line="240" w:lineRule="auto"/>
       </w:pPr>
-      <w:bookmarkStart w:id="33" w:name="_Toc333536761"/>
+      <w:bookmarkStart w:id="32" w:name="_Toc333536761"/>
       <w:r>
         <w:lastRenderedPageBreak/>
         <w:t xml:space="preserve">The </w:t>
@@ -19502,7 +19500,7 @@
       <w:r>
         <w:t xml:space="preserve"> and four dimensions</w:t>
       </w:r>
-      <w:bookmarkEnd w:id="33"/>
+      <w:bookmarkEnd w:id="32"/>
     </w:p>
     <w:p>
       <w:pPr>
@@ -19595,7 +19593,7 @@
         <w:pStyle w:val="Heading2"/>
         <w:spacing w:line="240" w:lineRule="auto"/>
       </w:pPr>
-      <w:bookmarkStart w:id="34" w:name="_Toc333536762"/>
+      <w:bookmarkStart w:id="33" w:name="_Toc333536762"/>
       <w:r>
         <w:t>Four dimensions for e-service</w:t>
       </w:r>
@@ -19605,7 +19603,7 @@
       <w:r>
         <w:t xml:space="preserve"> (AUES)</w:t>
       </w:r>
-      <w:bookmarkEnd w:id="34"/>
+      <w:bookmarkEnd w:id="33"/>
     </w:p>
     <w:p>
       <w:pPr>
@@ -20039,13 +20037,7 @@
         <w:t xml:space="preserve">AUES dimensions </w:t>
       </w:r>
       <w:r>
-        <w:t>consider</w:t>
-      </w:r>
-      <w:r>
-        <w:t>ed</w:t>
-      </w:r>
-      <w:r>
-        <w:t xml:space="preserve"> </w:t>
+        <w:t xml:space="preserve">consider </w:t>
       </w:r>
       <w:r>
         <w:t>it</w:t>
@@ -20366,46 +20358,16 @@
         <w:t xml:space="preserve"> as dimension</w:t>
       </w:r>
       <w:r>
-        <w:t>, WebQual considers Usability</w:t>
+        <w:t>, WebQual considers</w:t>
+      </w:r>
+      <w:r>
+        <w:t xml:space="preserve"> Design, Intuitiveness, and Visual appeal dimensions as we understand</w:t>
+      </w:r>
+      <w:r>
+        <w:t xml:space="preserve"> Usability</w:t>
       </w:r>
       <w:r>
         <w:t xml:space="preserve"> as dimension</w:t>
-      </w:r>
-      <w:r>
-        <w:t xml:space="preserve">, the rest of </w:t>
-      </w:r>
-      <w:r>
-        <w:t>i</w:t>
-      </w:r>
-      <w:r>
-        <w:t xml:space="preserve">nstruments consider Efficiency with different concept as NetQual </w:t>
-      </w:r>
-      <w:r>
-        <w:t xml:space="preserve"> </w:t>
-      </w:r>
-      <w:r>
-        <w:t xml:space="preserve">that </w:t>
-      </w:r>
-      <w:r>
-        <w:t xml:space="preserve">Accessibility dimension was not considered on any of </w:t>
-      </w:r>
-      <w:r>
-        <w:t xml:space="preserve">the </w:t>
-      </w:r>
-      <w:r>
-        <w:t>e-SQ instruments, however, it was considered by different</w:t>
-      </w:r>
-      <w:r>
-        <w:t xml:space="preserve"> studies by different</w:t>
-      </w:r>
-      <w:r>
-        <w:t xml:space="preserve"> authors in 2001, 2003,</w:t>
-      </w:r>
-      <w:r>
-        <w:t xml:space="preserve"> and 2005 as depicted i</w:t>
-      </w:r>
-      <w:r>
-        <w:t>n Table 4</w:t>
       </w:r>
       <w:r>
         <w:t>.</w:t>
@@ -20680,10 +20642,16 @@
         <w:spacing w:line="240" w:lineRule="auto"/>
       </w:pPr>
       <w:r>
-        <w:t>As depicted in Figure 4</w:t>
-      </w:r>
-      <w:r>
-        <w:t xml:space="preserve">, Accessibility dimension </w:t>
+        <w:t>Accessibility dimension was not considered on any of the e-SQ instruments</w:t>
+      </w:r>
+      <w:r>
+        <w:t xml:space="preserve"> (Table 3)</w:t>
+      </w:r>
+      <w:r>
+        <w:t xml:space="preserve">, however, it was considered by Cox and Date (2001) and Yang et al. (2003) as dimension, although Zeithaml et at. (2001) and Parasuraman et al. (2005) considered accessibility with another term (Access and Availability respectively) </w:t>
+      </w:r>
+      <w:r>
+        <w:t xml:space="preserve"> in Table 4.</w:t>
       </w:r>
     </w:p>
     <w:p>
@@ -20708,14 +20676,14 @@
         <w:pStyle w:val="Heading3"/>
         <w:spacing w:line="240" w:lineRule="auto"/>
       </w:pPr>
-      <w:bookmarkStart w:id="35" w:name="_Toc333536763"/>
+      <w:bookmarkStart w:id="34" w:name="_Toc333536763"/>
       <w:r>
         <w:t>Accessibility</w:t>
       </w:r>
       <w:r>
         <w:t xml:space="preserve"> dimension</w:t>
       </w:r>
-      <w:bookmarkEnd w:id="35"/>
+      <w:bookmarkEnd w:id="34"/>
     </w:p>
     <w:p>
       <w:pPr>
@@ -20824,14 +20792,14 @@
         </w:numPr>
         <w:spacing w:line="240" w:lineRule="auto"/>
       </w:pPr>
-      <w:bookmarkStart w:id="36" w:name="_Toc333536764"/>
+      <w:bookmarkStart w:id="35" w:name="_Toc333536764"/>
       <w:r>
         <w:t>Usability</w:t>
       </w:r>
       <w:r>
         <w:t xml:space="preserve"> dimension</w:t>
       </w:r>
-      <w:bookmarkEnd w:id="36"/>
+      <w:bookmarkEnd w:id="35"/>
     </w:p>
     <w:p>
       <w:pPr>
@@ -20926,14 +20894,14 @@
         <w:pStyle w:val="Heading3"/>
         <w:spacing w:line="240" w:lineRule="auto"/>
       </w:pPr>
-      <w:bookmarkStart w:id="37" w:name="_Toc333536765"/>
+      <w:bookmarkStart w:id="36" w:name="_Toc333536765"/>
       <w:r>
         <w:t>Efficiency</w:t>
       </w:r>
       <w:r>
         <w:t xml:space="preserve"> dimension</w:t>
       </w:r>
-      <w:bookmarkEnd w:id="37"/>
+      <w:bookmarkEnd w:id="36"/>
     </w:p>
     <w:p>
       <w:pPr>
@@ -21079,14 +21047,14 @@
         <w:pStyle w:val="Heading3"/>
         <w:spacing w:line="240" w:lineRule="auto"/>
       </w:pPr>
-      <w:bookmarkStart w:id="38" w:name="_Toc333536766"/>
+      <w:bookmarkStart w:id="37" w:name="_Toc333536766"/>
       <w:r>
         <w:t>Security</w:t>
       </w:r>
       <w:r>
         <w:t xml:space="preserve"> dimension</w:t>
       </w:r>
-      <w:bookmarkEnd w:id="38"/>
+      <w:bookmarkEnd w:id="37"/>
     </w:p>
     <w:p>
       <w:pPr>
@@ -21583,11 +21551,11 @@
         <w:pStyle w:val="Heading2"/>
         <w:spacing w:line="240" w:lineRule="auto"/>
       </w:pPr>
-      <w:bookmarkStart w:id="39" w:name="_Toc333536767"/>
+      <w:bookmarkStart w:id="38" w:name="_Toc333536767"/>
       <w:r>
         <w:t>Electronic service definition</w:t>
       </w:r>
-      <w:bookmarkEnd w:id="39"/>
+      <w:bookmarkEnd w:id="38"/>
     </w:p>
     <w:p>
       <w:pPr>
@@ -21710,7 +21678,16 @@
         <w:t>e minimum complexity for its use</w:t>
       </w:r>
       <w:r>
-        <w:t xml:space="preserve"> in any of business schema B2B, B2C</w:t>
+        <w:t xml:space="preserve"> in any of business schema</w:t>
+      </w:r>
+      <w:r>
+        <w:t xml:space="preserve"> transactions</w:t>
+      </w:r>
+      <w:r>
+        <w:t>,</w:t>
+      </w:r>
+      <w:r>
+        <w:t xml:space="preserve"> B2B, B2C</w:t>
       </w:r>
       <w:r>
         <w:t xml:space="preserve"> or </w:t>
@@ -21788,7 +21765,24 @@
         <w:spacing w:line="240" w:lineRule="auto"/>
       </w:pPr>
       <w:r>
-        <w:t>Next chapter contains all the elements necessary to construct a conceptual model for understanding qualitative characteristics of e-services.</w:t>
+        <w:t xml:space="preserve">Next chapter contains all the elements necessary to construct a conceptual model for understanding </w:t>
+      </w:r>
+      <w:r>
+        <w:t xml:space="preserve">quality </w:t>
+      </w:r>
+      <w:r>
+        <w:t>of e-services</w:t>
+      </w:r>
+      <w:r>
+        <w:t xml:space="preserve"> based on its </w:t>
+      </w:r>
+      <w:r>
+        <w:t>qualitative characteristics</w:t>
+      </w:r>
+      <w:bookmarkStart w:id="39" w:name="_GoBack"/>
+      <w:bookmarkEnd w:id="39"/>
+      <w:r>
+        <w:t>.</w:t>
       </w:r>
     </w:p>
     <w:p>
@@ -38624,7 +38618,7 @@
           <w:rPr>
             <w:noProof/>
           </w:rPr>
-          <w:t>25</w:t>
+          <w:t>39</w:t>
         </w:r>
         <w:r>
           <w:rPr>
@@ -53677,7 +53671,7 @@
 </file>
 
 <file path=customXml/itemProps2.xml><?xml version="1.0" encoding="utf-8"?>
-<ds:datastoreItem xmlns:ds="http://schemas.openxmlformats.org/officeDocument/2006/customXml" ds:itemID="{D6411509-5B5D-DE40-BDAC-9605D98787BE}">
+<ds:datastoreItem xmlns:ds="http://schemas.openxmlformats.org/officeDocument/2006/customXml" ds:itemID="{1B3AF03C-AEE6-754E-81E6-1FE4A8EA9D8A}">
   <ds:schemaRefs>
     <ds:schemaRef ds:uri="http://schemas.openxmlformats.org/officeDocument/2006/bibliography"/>
   </ds:schemaRefs>

</xml_diff>